<commit_message>
welsh bits and bobs update
welsh bits and bobs update
</commit_message>
<xml_diff>
--- a/Maths 2nd QA.docx
+++ b/Maths 2nd QA.docx
@@ -280,7 +280,7 @@
           <v:shape id="_x0000_i1025" type="#_x0000_t75" style="width:9.55pt;height:10.3pt" o:ole="">
             <v:imagedata r:id="rId6" o:title=""/>
           </v:shape>
-          <o:OLEObject Type="Embed" ProgID="Equation.3" ShapeID="_x0000_i1025" DrawAspect="Content" ObjectID="_1475477018" r:id="rId7"/>
+          <o:OLEObject Type="Embed" ProgID="Equation.3" ShapeID="_x0000_i1025" DrawAspect="Content" ObjectID="_1475492749" r:id="rId7"/>
         </w:object>
       </w:r>
       <w:r>
@@ -475,7 +475,7 @@
           <v:shape id="_x0000_i1026" type="#_x0000_t75" style="width:42.6pt;height:15.45pt" o:ole="">
             <v:imagedata r:id="rId8" o:title=""/>
           </v:shape>
-          <o:OLEObject Type="Embed" ProgID="Equation.3" ShapeID="_x0000_i1026" DrawAspect="Content" ObjectID="_1475477019" r:id="rId9"/>
+          <o:OLEObject Type="Embed" ProgID="Equation.3" ShapeID="_x0000_i1026" DrawAspect="Content" ObjectID="_1475492750" r:id="rId9"/>
         </w:object>
       </w:r>
     </w:p>
@@ -538,7 +538,7 @@
           <v:shape id="_x0000_i1027" type="#_x0000_t75" style="width:38.2pt;height:15.45pt" o:ole="">
             <v:imagedata r:id="rId10" o:title=""/>
           </v:shape>
-          <o:OLEObject Type="Embed" ProgID="Equation.3" ShapeID="_x0000_i1027" DrawAspect="Content" ObjectID="_1475477020" r:id="rId11"/>
+          <o:OLEObject Type="Embed" ProgID="Equation.3" ShapeID="_x0000_i1027" DrawAspect="Content" ObjectID="_1475492751" r:id="rId11"/>
         </w:object>
       </w:r>
     </w:p>
@@ -856,7 +856,7 @@
           <v:shape id="_x0000_i1028" type="#_x0000_t75" style="width:15.45pt;height:30.85pt" o:ole="">
             <v:imagedata r:id="rId12" o:title=""/>
           </v:shape>
-          <o:OLEObject Type="Embed" ProgID="Equation.3" ShapeID="_x0000_i1028" DrawAspect="Content" ObjectID="_1475477021" r:id="rId13"/>
+          <o:OLEObject Type="Embed" ProgID="Equation.3" ShapeID="_x0000_i1028" DrawAspect="Content" ObjectID="_1475492752" r:id="rId13"/>
         </w:object>
       </w:r>
     </w:p>
@@ -1068,8 +1068,118 @@
           <v:shape id="_x0000_i1029" type="#_x0000_t75" style="width:59.5pt;height:13.95pt" o:ole="">
             <v:imagedata r:id="rId14" o:title=""/>
           </v:shape>
-          <o:OLEObject Type="Embed" ProgID="Equation.3" ShapeID="_x0000_i1029" DrawAspect="Content" ObjectID="_1475477022" r:id="rId15"/>
+          <o:OLEObject Type="Embed" ProgID="Equation.3" ShapeID="_x0000_i1029" DrawAspect="Content" ObjectID="_1475492753" r:id="rId15"/>
         </w:object>
+      </w:r>
+    </w:p>
+    <w:p>
+      <w:pPr>
+        <w:tabs>
+          <w:tab w:val="left" w:pos="1843"/>
+        </w:tabs>
+      </w:pPr>
+    </w:p>
+    <w:p>
+      <w:pPr>
+        <w:tabs>
+          <w:tab w:val="left" w:pos="1843"/>
+        </w:tabs>
+      </w:pPr>
+      <w:proofErr w:type="spellStart"/>
+      <w:r>
+        <w:rPr>
+          <w:highlight w:val="green"/>
+        </w:rPr>
+        <w:t>Rhagfyr</w:t>
+      </w:r>
+      <w:proofErr w:type="spellEnd"/>
+      <w:r>
+        <w:rPr>
+          <w:highlight w:val="green"/>
+        </w:rPr>
+        <w:t xml:space="preserve"> </w:t>
+      </w:r>
+      <w:proofErr w:type="gramStart"/>
+      <w:r>
+        <w:rPr>
+          <w:highlight w:val="green"/>
+        </w:rPr>
+        <w:t>22 :</w:t>
+      </w:r>
+      <w:proofErr w:type="gramEnd"/>
+      <w:r>
+        <w:rPr>
+          <w:highlight w:val="green"/>
+        </w:rPr>
+        <w:t xml:space="preserve"> </w:t>
+      </w:r>
+      <w:r>
+        <w:rPr>
+          <w:highlight w:val="green"/>
+        </w:rPr>
+        <w:tab/>
+        <w:t>answer to the first question should be 7460 not 7660</w:t>
+      </w:r>
+    </w:p>
+    <w:p>
+      <w:pPr>
+        <w:tabs>
+          <w:tab w:val="left" w:pos="1843"/>
+        </w:tabs>
+      </w:pPr>
+    </w:p>
+    <w:p>
+      <w:pPr>
+        <w:tabs>
+          <w:tab w:val="left" w:pos="1843"/>
+        </w:tabs>
+        <w:rPr>
+          <w:color w:val="FF0000"/>
+        </w:rPr>
+      </w:pPr>
+      <w:proofErr w:type="spellStart"/>
+      <w:r>
+        <w:rPr>
+          <w:highlight w:val="green"/>
+        </w:rPr>
+        <w:lastRenderedPageBreak/>
+        <w:t>Rhagfyr</w:t>
+      </w:r>
+      <w:proofErr w:type="spellEnd"/>
+      <w:r>
+        <w:rPr>
+          <w:highlight w:val="red"/>
+        </w:rPr>
+        <w:t xml:space="preserve"> 26: ‘</w:t>
+      </w:r>
+      <w:r>
+        <w:rPr>
+          <w:highlight w:val="red"/>
+        </w:rPr>
+        <w:t xml:space="preserve">Click on the grid to zoom </w:t>
+      </w:r>
+      <w:proofErr w:type="spellStart"/>
+      <w:r>
+        <w:rPr>
+          <w:highlight w:val="red"/>
+        </w:rPr>
+        <w:t>in</w:t>
+      </w:r>
+      <w:r>
+        <w:t>’</w:t>
+      </w:r>
+      <w:r>
+        <w:rPr>
+          <w:color w:val="FF0000"/>
+        </w:rPr>
+        <w:t>welsh</w:t>
+      </w:r>
+      <w:proofErr w:type="spellEnd"/>
+      <w:r>
+        <w:rPr>
+          <w:color w:val="FF0000"/>
+        </w:rPr>
+        <w:t xml:space="preserve"> needed</w:t>
       </w:r>
     </w:p>
     <w:p>
@@ -1106,7 +1216,7 @@
         <w:rPr>
           <w:highlight w:val="green"/>
         </w:rPr>
-        <w:t>22 :</w:t>
+        <w:t>28 :</w:t>
       </w:r>
       <w:proofErr w:type="gramEnd"/>
       <w:r>
@@ -1120,66 +1230,36 @@
           <w:highlight w:val="green"/>
         </w:rPr>
         <w:tab/>
-        <w:t>answer to the first question should be 7460 not 7660</w:t>
-      </w:r>
-    </w:p>
-    <w:p>
-      <w:pPr>
-        <w:tabs>
-          <w:tab w:val="left" w:pos="1843"/>
-        </w:tabs>
-      </w:pPr>
-    </w:p>
-    <w:p>
-      <w:pPr>
-        <w:tabs>
-          <w:tab w:val="left" w:pos="1843"/>
-        </w:tabs>
-      </w:pPr>
-      <w:proofErr w:type="spellStart"/>
-      <w:r>
-        <w:lastRenderedPageBreak/>
-        <w:t>Rhagfyr</w:t>
-      </w:r>
-      <w:proofErr w:type="spellEnd"/>
-      <w:r>
-        <w:t xml:space="preserve"> </w:t>
-      </w:r>
-      <w:proofErr w:type="gramStart"/>
-      <w:r>
-        <w:t>28 :</w:t>
-      </w:r>
-      <w:proofErr w:type="gramEnd"/>
-      <w:r>
-        <w:t xml:space="preserve"> </w:t>
-      </w:r>
-      <w:r>
-        <w:tab/>
         <w:t xml:space="preserve">Change the answer to </w:t>
       </w:r>
       <w:r>
         <w:rPr>
           <w:position w:val="-24"/>
+          <w:highlight w:val="green"/>
         </w:rPr>
         <w:object w:dxaOrig="560" w:dyaOrig="620">
           <v:shape id="_x0000_i1030" type="#_x0000_t75" style="width:28.65pt;height:30.85pt" o:ole="">
             <v:imagedata r:id="rId16" o:title=""/>
           </v:shape>
-          <o:OLEObject Type="Embed" ProgID="Equation.3" ShapeID="_x0000_i1030" DrawAspect="Content" ObjectID="_1475477023" r:id="rId17"/>
+          <o:OLEObject Type="Embed" ProgID="Equation.3" ShapeID="_x0000_i1030" DrawAspect="Content" ObjectID="_1475492754" r:id="rId17"/>
         </w:object>
       </w:r>
       <w:r>
+        <w:rPr>
+          <w:highlight w:val="green"/>
+        </w:rPr>
         <w:t xml:space="preserve"> OR </w:t>
       </w:r>
       <w:r>
         <w:rPr>
           <w:position w:val="-10"/>
+          <w:highlight w:val="green"/>
         </w:rPr>
         <w:object w:dxaOrig="999" w:dyaOrig="320">
           <v:shape id="_x0000_i1031" type="#_x0000_t75" style="width:49.95pt;height:15.45pt" o:ole="">
             <v:imagedata r:id="rId18" o:title=""/>
           </v:shape>
-          <o:OLEObject Type="Embed" ProgID="Equation.3" ShapeID="_x0000_i1031" DrawAspect="Content" ObjectID="_1475477024" r:id="rId19"/>
+          <o:OLEObject Type="Embed" ProgID="Equation.3" ShapeID="_x0000_i1031" DrawAspect="Content" ObjectID="_1475492755" r:id="rId19"/>
         </w:object>
       </w:r>
     </w:p>
@@ -1493,7 +1573,7 @@
           <v:shape id="_x0000_i1032" type="#_x0000_t75" style="width:31.6pt;height:13.95pt" o:ole="">
             <v:imagedata r:id="rId20" o:title=""/>
           </v:shape>
-          <o:OLEObject Type="Embed" ProgID="Equation.3" ShapeID="_x0000_i1032" DrawAspect="Content" ObjectID="_1475477025" r:id="rId21"/>
+          <o:OLEObject Type="Embed" ProgID="Equation.3" ShapeID="_x0000_i1032" DrawAspect="Content" ObjectID="_1475492756" r:id="rId21"/>
         </w:object>
       </w:r>
       <w:r>
@@ -1585,7 +1665,7 @@
           <v:shape id="_x0000_i1033" type="#_x0000_t75" style="width:9.55pt;height:10.3pt" o:ole="">
             <v:imagedata r:id="rId6" o:title=""/>
           </v:shape>
-          <o:OLEObject Type="Embed" ProgID="Equation.3" ShapeID="_x0000_i1033" DrawAspect="Content" ObjectID="_1475477026" r:id="rId22"/>
+          <o:OLEObject Type="Embed" ProgID="Equation.3" ShapeID="_x0000_i1033" DrawAspect="Content" ObjectID="_1475492757" r:id="rId22"/>
         </w:object>
       </w:r>
       <w:r>
@@ -1620,7 +1700,7 @@
           <v:shape id="_x0000_i1034" type="#_x0000_t75" style="width:9.55pt;height:10.3pt" o:ole="">
             <v:imagedata r:id="rId6" o:title=""/>
           </v:shape>
-          <o:OLEObject Type="Embed" ProgID="Equation.3" ShapeID="_x0000_i1034" DrawAspect="Content" ObjectID="_1475477027" r:id="rId23"/>
+          <o:OLEObject Type="Embed" ProgID="Equation.3" ShapeID="_x0000_i1034" DrawAspect="Content" ObjectID="_1475492758" r:id="rId23"/>
         </w:object>
       </w:r>
       <w:r>
@@ -1655,7 +1735,7 @@
           <v:shape id="_x0000_i1035" type="#_x0000_t75" style="width:9.55pt;height:10.3pt" o:ole="">
             <v:imagedata r:id="rId6" o:title=""/>
           </v:shape>
-          <o:OLEObject Type="Embed" ProgID="Equation.3" ShapeID="_x0000_i1035" DrawAspect="Content" ObjectID="_1475477028" r:id="rId24"/>
+          <o:OLEObject Type="Embed" ProgID="Equation.3" ShapeID="_x0000_i1035" DrawAspect="Content" ObjectID="_1475492759" r:id="rId24"/>
         </w:object>
       </w:r>
       <w:r>
@@ -1689,7 +1769,7 @@
           <v:shape id="_x0000_i1036" type="#_x0000_t75" style="width:9.55pt;height:10.3pt" o:ole="">
             <v:imagedata r:id="rId6" o:title=""/>
           </v:shape>
-          <o:OLEObject Type="Embed" ProgID="Equation.3" ShapeID="_x0000_i1036" DrawAspect="Content" ObjectID="_1475477029" r:id="rId25"/>
+          <o:OLEObject Type="Embed" ProgID="Equation.3" ShapeID="_x0000_i1036" DrawAspect="Content" ObjectID="_1475492760" r:id="rId25"/>
         </w:object>
       </w:r>
       <w:r>
@@ -1707,7 +1787,7 @@
           <v:shape id="_x0000_i1037" type="#_x0000_t75" style="width:18.35pt;height:13.95pt" o:ole="">
             <v:imagedata r:id="rId26" o:title=""/>
           </v:shape>
-          <o:OLEObject Type="Embed" ProgID="Equation.3" ShapeID="_x0000_i1037" DrawAspect="Content" ObjectID="_1475477030" r:id="rId27"/>
+          <o:OLEObject Type="Embed" ProgID="Equation.3" ShapeID="_x0000_i1037" DrawAspect="Content" ObjectID="_1475492761" r:id="rId27"/>
         </w:object>
       </w:r>
       <w:r>
@@ -1738,7 +1818,7 @@
           <v:shape id="_x0000_i1038" type="#_x0000_t75" style="width:9.55pt;height:10.3pt" o:ole="">
             <v:imagedata r:id="rId6" o:title=""/>
           </v:shape>
-          <o:OLEObject Type="Embed" ProgID="Equation.3" ShapeID="_x0000_i1038" DrawAspect="Content" ObjectID="_1475477031" r:id="rId28"/>
+          <o:OLEObject Type="Embed" ProgID="Equation.3" ShapeID="_x0000_i1038" DrawAspect="Content" ObjectID="_1475492762" r:id="rId28"/>
         </w:object>
       </w:r>
       <w:r>
@@ -2168,7 +2248,7 @@
           <v:shape id="_x0000_i1039" type="#_x0000_t75" style="width:9.55pt;height:10.3pt" o:ole="">
             <v:imagedata r:id="rId6" o:title=""/>
           </v:shape>
-          <o:OLEObject Type="Embed" ProgID="Equation.3" ShapeID="_x0000_i1039" DrawAspect="Content" ObjectID="_1475477032" r:id="rId29"/>
+          <o:OLEObject Type="Embed" ProgID="Equation.3" ShapeID="_x0000_i1039" DrawAspect="Content" ObjectID="_1475492763" r:id="rId29"/>
         </w:object>
       </w:r>
     </w:p>
@@ -2245,6 +2325,7 @@
         <w:rPr>
           <w:highlight w:val="green"/>
         </w:rPr>
+        <w:lastRenderedPageBreak/>
         <w:tab/>
       </w:r>
       <w:r>
@@ -2256,7 +2337,7 @@
           <v:shape id="_x0000_i1040" type="#_x0000_t75" style="width:36.75pt;height:12.5pt" o:ole="">
             <v:imagedata r:id="rId30" o:title=""/>
           </v:shape>
-          <o:OLEObject Type="Embed" ProgID="Equation.3" ShapeID="_x0000_i1040" DrawAspect="Content" ObjectID="_1475477033" r:id="rId31"/>
+          <o:OLEObject Type="Embed" ProgID="Equation.3" ShapeID="_x0000_i1040" DrawAspect="Content" ObjectID="_1475492764" r:id="rId31"/>
         </w:object>
       </w:r>
       <w:r>
@@ -2293,7 +2374,6 @@
         <w:rPr>
           <w:highlight w:val="green"/>
         </w:rPr>
-        <w:lastRenderedPageBreak/>
         <w:t>January 25</w:t>
       </w:r>
       <w:r>
@@ -2596,7 +2676,7 @@
           <v:shape id="_x0000_i1041" type="#_x0000_t75" style="width:25.7pt;height:13.95pt" o:ole="">
             <v:imagedata r:id="rId32" o:title=""/>
           </v:shape>
-          <o:OLEObject Type="Embed" ProgID="Equation.3" ShapeID="_x0000_i1041" DrawAspect="Content" ObjectID="_1475477034" r:id="rId33"/>
+          <o:OLEObject Type="Embed" ProgID="Equation.3" ShapeID="_x0000_i1041" DrawAspect="Content" ObjectID="_1475492765" r:id="rId33"/>
         </w:object>
       </w:r>
     </w:p>
@@ -2662,7 +2742,7 @@
           <v:shape id="_x0000_i1042" type="#_x0000_t75" style="width:9.55pt;height:10.3pt" o:ole="">
             <v:imagedata r:id="rId6" o:title=""/>
           </v:shape>
-          <o:OLEObject Type="Embed" ProgID="Equation.3" ShapeID="_x0000_i1042" DrawAspect="Content" ObjectID="_1475477035" r:id="rId34"/>
+          <o:OLEObject Type="Embed" ProgID="Equation.3" ShapeID="_x0000_i1042" DrawAspect="Content" ObjectID="_1475492766" r:id="rId34"/>
         </w:object>
       </w:r>
     </w:p>
@@ -2835,7 +2915,7 @@
           <v:shape id="_x0000_i1043" type="#_x0000_t75" style="width:12.5pt;height:30.85pt" o:ole="">
             <v:imagedata r:id="rId35" o:title=""/>
           </v:shape>
-          <o:OLEObject Type="Embed" ProgID="Equation.3" ShapeID="_x0000_i1043" DrawAspect="Content" ObjectID="_1475477036" r:id="rId36"/>
+          <o:OLEObject Type="Embed" ProgID="Equation.3" ShapeID="_x0000_i1043" DrawAspect="Content" ObjectID="_1475492767" r:id="rId36"/>
         </w:object>
       </w:r>
       <w:r>
@@ -2869,7 +2949,7 @@
           <v:shape id="_x0000_i1044" type="#_x0000_t75" style="width:9.55pt;height:10.3pt" o:ole="">
             <v:imagedata r:id="rId6" o:title=""/>
           </v:shape>
-          <o:OLEObject Type="Embed" ProgID="Equation.3" ShapeID="_x0000_i1044" DrawAspect="Content" ObjectID="_1475477037" r:id="rId37"/>
+          <o:OLEObject Type="Embed" ProgID="Equation.3" ShapeID="_x0000_i1044" DrawAspect="Content" ObjectID="_1475492768" r:id="rId37"/>
         </w:object>
       </w:r>
       <w:r>
@@ -2900,7 +2980,7 @@
           <v:shape id="_x0000_i1045" type="#_x0000_t75" style="width:9.55pt;height:10.3pt" o:ole="">
             <v:imagedata r:id="rId6" o:title=""/>
           </v:shape>
-          <o:OLEObject Type="Embed" ProgID="Equation.3" ShapeID="_x0000_i1045" DrawAspect="Content" ObjectID="_1475477038" r:id="rId38"/>
+          <o:OLEObject Type="Embed" ProgID="Equation.3" ShapeID="_x0000_i1045" DrawAspect="Content" ObjectID="_1475492769" r:id="rId38"/>
         </w:object>
       </w:r>
       <w:r>
@@ -3080,7 +3160,7 @@
           <v:shape id="_x0000_i1046" type="#_x0000_t75" style="width:9.55pt;height:9.55pt" o:ole="">
             <v:imagedata r:id="rId39" o:title=""/>
           </v:shape>
-          <o:OLEObject Type="Embed" ProgID="Equation.3" ShapeID="_x0000_i1046" DrawAspect="Content" ObjectID="_1475477039" r:id="rId40"/>
+          <o:OLEObject Type="Embed" ProgID="Equation.3" ShapeID="_x0000_i1046" DrawAspect="Content" ObjectID="_1475492770" r:id="rId40"/>
         </w:object>
       </w:r>
     </w:p>
@@ -3234,7 +3314,7 @@
           <v:shape id="_x0000_i1047" type="#_x0000_t75" style="width:9.55pt;height:10.3pt" o:ole="">
             <v:imagedata r:id="rId6" o:title=""/>
           </v:shape>
-          <o:OLEObject Type="Embed" ProgID="Equation.3" ShapeID="_x0000_i1047" DrawAspect="Content" ObjectID="_1475477040" r:id="rId41"/>
+          <o:OLEObject Type="Embed" ProgID="Equation.3" ShapeID="_x0000_i1047" DrawAspect="Content" ObjectID="_1475492771" r:id="rId41"/>
         </w:object>
       </w:r>
       <w:r>
@@ -3269,6 +3349,7 @@
         <w:rPr>
           <w:highlight w:val="green"/>
         </w:rPr>
+        <w:lastRenderedPageBreak/>
         <w:t>February 14</w:t>
       </w:r>
       <w:r>
@@ -3313,7 +3394,6 @@
         <w:rPr>
           <w:highlight w:val="green"/>
         </w:rPr>
-        <w:lastRenderedPageBreak/>
         <w:t>February 17</w:t>
       </w:r>
       <w:r>
@@ -3468,7 +3548,7 @@
           <v:shape id="_x0000_i1048" type="#_x0000_t75" style="width:9.55pt;height:9.55pt" o:ole="">
             <v:imagedata r:id="rId39" o:title=""/>
           </v:shape>
-          <o:OLEObject Type="Embed" ProgID="Equation.3" ShapeID="_x0000_i1048" DrawAspect="Content" ObjectID="_1475477041" r:id="rId42"/>
+          <o:OLEObject Type="Embed" ProgID="Equation.3" ShapeID="_x0000_i1048" DrawAspect="Content" ObjectID="_1475492772" r:id="rId42"/>
         </w:object>
       </w:r>
       <w:r>
@@ -3554,7 +3634,7 @@
           <v:shape id="_x0000_i1049" type="#_x0000_t75" style="width:9.55pt;height:9.55pt" o:ole="">
             <v:imagedata r:id="rId39" o:title=""/>
           </v:shape>
-          <o:OLEObject Type="Embed" ProgID="Equation.3" ShapeID="_x0000_i1049" DrawAspect="Content" ObjectID="_1475477042" r:id="rId43"/>
+          <o:OLEObject Type="Embed" ProgID="Equation.3" ShapeID="_x0000_i1049" DrawAspect="Content" ObjectID="_1475492773" r:id="rId43"/>
         </w:object>
       </w:r>
       <w:r>
@@ -3696,7 +3776,7 @@
           <v:shape id="_x0000_i1050" type="#_x0000_t75" style="width:9.55pt;height:9.55pt" o:ole="">
             <v:imagedata r:id="rId39" o:title=""/>
           </v:shape>
-          <o:OLEObject Type="Embed" ProgID="Equation.3" ShapeID="_x0000_i1050" DrawAspect="Content" ObjectID="_1475477043" r:id="rId44"/>
+          <o:OLEObject Type="Embed" ProgID="Equation.3" ShapeID="_x0000_i1050" DrawAspect="Content" ObjectID="_1475492774" r:id="rId44"/>
         </w:object>
       </w:r>
       <w:r>
@@ -3929,7 +4009,7 @@
           <v:shape id="_x0000_i1051" type="#_x0000_t75" style="width:9.55pt;height:10.3pt" o:ole="">
             <v:imagedata r:id="rId6" o:title=""/>
           </v:shape>
-          <o:OLEObject Type="Embed" ProgID="Equation.3" ShapeID="_x0000_i1051" DrawAspect="Content" ObjectID="_1475477044" r:id="rId45"/>
+          <o:OLEObject Type="Embed" ProgID="Equation.3" ShapeID="_x0000_i1051" DrawAspect="Content" ObjectID="_1475492775" r:id="rId45"/>
         </w:object>
       </w:r>
       <w:r>
@@ -4089,6 +4169,7 @@
         <w:rPr>
           <w:highlight w:val="green"/>
         </w:rPr>
+        <w:lastRenderedPageBreak/>
         <w:t>March 28</w:t>
       </w:r>
       <w:r>
@@ -4130,7 +4211,6 @@
         <w:rPr>
           <w:highlight w:val="green"/>
         </w:rPr>
-        <w:lastRenderedPageBreak/>
         <w:t>March 31</w:t>
       </w:r>
       <w:r>
@@ -4168,7 +4248,7 @@
           <v:shape id="_x0000_i1052" type="#_x0000_t75" style="width:9.55pt;height:10.3pt" o:ole="">
             <v:imagedata r:id="rId6" o:title=""/>
           </v:shape>
-          <o:OLEObject Type="Embed" ProgID="Equation.3" ShapeID="_x0000_i1052" DrawAspect="Content" ObjectID="_1475477045" r:id="rId46"/>
+          <o:OLEObject Type="Embed" ProgID="Equation.3" ShapeID="_x0000_i1052" DrawAspect="Content" ObjectID="_1475492776" r:id="rId46"/>
         </w:object>
       </w:r>
     </w:p>
@@ -4193,7 +4273,7 @@
           <v:shape id="_x0000_i1053" type="#_x0000_t75" style="width:9.55pt;height:10.3pt" o:ole="">
             <v:imagedata r:id="rId6" o:title=""/>
           </v:shape>
-          <o:OLEObject Type="Embed" ProgID="Equation.3" ShapeID="_x0000_i1053" DrawAspect="Content" ObjectID="_1475477046" r:id="rId47"/>
+          <o:OLEObject Type="Embed" ProgID="Equation.3" ShapeID="_x0000_i1053" DrawAspect="Content" ObjectID="_1475492777" r:id="rId47"/>
         </w:object>
       </w:r>
       <w:r>
@@ -4224,7 +4304,7 @@
           <v:shape id="_x0000_i1054" type="#_x0000_t75" style="width:9.55pt;height:10.3pt" o:ole="">
             <v:imagedata r:id="rId6" o:title=""/>
           </v:shape>
-          <o:OLEObject Type="Embed" ProgID="Equation.3" ShapeID="_x0000_i1054" DrawAspect="Content" ObjectID="_1475477047" r:id="rId48"/>
+          <o:OLEObject Type="Embed" ProgID="Equation.3" ShapeID="_x0000_i1054" DrawAspect="Content" ObjectID="_1475492778" r:id="rId48"/>
         </w:object>
       </w:r>
       <w:r>
@@ -4255,7 +4335,7 @@
           <v:shape id="_x0000_i1055" type="#_x0000_t75" style="width:9.55pt;height:10.3pt" o:ole="">
             <v:imagedata r:id="rId6" o:title=""/>
           </v:shape>
-          <o:OLEObject Type="Embed" ProgID="Equation.3" ShapeID="_x0000_i1055" DrawAspect="Content" ObjectID="_1475477048" r:id="rId49"/>
+          <o:OLEObject Type="Embed" ProgID="Equation.3" ShapeID="_x0000_i1055" DrawAspect="Content" ObjectID="_1475492779" r:id="rId49"/>
         </w:object>
       </w:r>
       <w:r>
@@ -4286,7 +4366,7 @@
           <v:shape id="_x0000_i1056" type="#_x0000_t75" style="width:9.55pt;height:10.3pt" o:ole="">
             <v:imagedata r:id="rId6" o:title=""/>
           </v:shape>
-          <o:OLEObject Type="Embed" ProgID="Equation.3" ShapeID="_x0000_i1056" DrawAspect="Content" ObjectID="_1475477049" r:id="rId50"/>
+          <o:OLEObject Type="Embed" ProgID="Equation.3" ShapeID="_x0000_i1056" DrawAspect="Content" ObjectID="_1475492780" r:id="rId50"/>
         </w:object>
       </w:r>
       <w:r>
@@ -4304,7 +4384,7 @@
           <v:shape id="_x0000_i1057" type="#_x0000_t75" style="width:9.55pt;height:9.55pt" o:ole="">
             <v:imagedata r:id="rId51" o:title=""/>
           </v:shape>
-          <o:OLEObject Type="Embed" ProgID="Equation.3" ShapeID="_x0000_i1057" DrawAspect="Content" ObjectID="_1475477050" r:id="rId52"/>
+          <o:OLEObject Type="Embed" ProgID="Equation.3" ShapeID="_x0000_i1057" DrawAspect="Content" ObjectID="_1475492781" r:id="rId52"/>
         </w:object>
       </w:r>
       <w:r>
@@ -4330,7 +4410,7 @@
           <v:shape id="_x0000_i1058" type="#_x0000_t75" style="width:9.55pt;height:10.3pt" o:ole="">
             <v:imagedata r:id="rId6" o:title=""/>
           </v:shape>
-          <o:OLEObject Type="Embed" ProgID="Equation.3" ShapeID="_x0000_i1058" DrawAspect="Content" ObjectID="_1475477051" r:id="rId53"/>
+          <o:OLEObject Type="Embed" ProgID="Equation.3" ShapeID="_x0000_i1058" DrawAspect="Content" ObjectID="_1475492782" r:id="rId53"/>
         </w:object>
       </w:r>
       <w:r>
@@ -4389,7 +4469,7 @@
           <v:shape id="_x0000_i1059" type="#_x0000_t75" style="width:9.55pt;height:10.3pt" o:ole="">
             <v:imagedata r:id="rId6" o:title=""/>
           </v:shape>
-          <o:OLEObject Type="Embed" ProgID="Equation.3" ShapeID="_x0000_i1059" DrawAspect="Content" ObjectID="_1475477052" r:id="rId54"/>
+          <o:OLEObject Type="Embed" ProgID="Equation.3" ShapeID="_x0000_i1059" DrawAspect="Content" ObjectID="_1475492783" r:id="rId54"/>
         </w:object>
       </w:r>
       <w:r>
@@ -4420,7 +4500,7 @@
           <v:shape id="_x0000_i1060" type="#_x0000_t75" style="width:9.55pt;height:10.3pt" o:ole="">
             <v:imagedata r:id="rId6" o:title=""/>
           </v:shape>
-          <o:OLEObject Type="Embed" ProgID="Equation.3" ShapeID="_x0000_i1060" DrawAspect="Content" ObjectID="_1475477053" r:id="rId55"/>
+          <o:OLEObject Type="Embed" ProgID="Equation.3" ShapeID="_x0000_i1060" DrawAspect="Content" ObjectID="_1475492784" r:id="rId55"/>
         </w:object>
       </w:r>
       <w:r>
@@ -4446,7 +4526,7 @@
           <v:shape id="_x0000_i1061" type="#_x0000_t75" style="width:9.55pt;height:10.3pt" o:ole="">
             <v:imagedata r:id="rId6" o:title=""/>
           </v:shape>
-          <o:OLEObject Type="Embed" ProgID="Equation.3" ShapeID="_x0000_i1061" DrawAspect="Content" ObjectID="_1475477054" r:id="rId56"/>
+          <o:OLEObject Type="Embed" ProgID="Equation.3" ShapeID="_x0000_i1061" DrawAspect="Content" ObjectID="_1475492785" r:id="rId56"/>
         </w:object>
       </w:r>
       <w:r>
@@ -4731,7 +4811,7 @@
           <v:shape id="_x0000_i1062" type="#_x0000_t75" style="width:9.55pt;height:9.55pt" o:ole="">
             <v:imagedata r:id="rId51" o:title=""/>
           </v:shape>
-          <o:OLEObject Type="Embed" ProgID="Equation.3" ShapeID="_x0000_i1062" DrawAspect="Content" ObjectID="_1475477055" r:id="rId57"/>
+          <o:OLEObject Type="Embed" ProgID="Equation.3" ShapeID="_x0000_i1062" DrawAspect="Content" ObjectID="_1475492786" r:id="rId57"/>
         </w:object>
       </w:r>
       <w:r>
@@ -4804,7 +4884,7 @@
           <v:shape id="_x0000_i1063" type="#_x0000_t75" style="width:12.5pt;height:30.85pt" o:ole="">
             <v:imagedata r:id="rId58" o:title=""/>
           </v:shape>
-          <o:OLEObject Type="Embed" ProgID="Equation.3" ShapeID="_x0000_i1063" DrawAspect="Content" ObjectID="_1475477056" r:id="rId59"/>
+          <o:OLEObject Type="Embed" ProgID="Equation.3" ShapeID="_x0000_i1063" DrawAspect="Content" ObjectID="_1475492787" r:id="rId59"/>
         </w:object>
       </w:r>
       <w:r>
@@ -4822,7 +4902,7 @@
           <v:shape id="_x0000_i1064" type="#_x0000_t75" style="width:12.5pt;height:30.85pt" o:ole="">
             <v:imagedata r:id="rId60" o:title=""/>
           </v:shape>
-          <o:OLEObject Type="Embed" ProgID="Equation.3" ShapeID="_x0000_i1064" DrawAspect="Content" ObjectID="_1475477057" r:id="rId61"/>
+          <o:OLEObject Type="Embed" ProgID="Equation.3" ShapeID="_x0000_i1064" DrawAspect="Content" ObjectID="_1475492788" r:id="rId61"/>
         </w:object>
       </w:r>
     </w:p>
@@ -4847,7 +4927,7 @@
           <v:shape id="_x0000_i1065" type="#_x0000_t75" style="width:15.45pt;height:30.85pt" o:ole="">
             <v:imagedata r:id="rId62" o:title=""/>
           </v:shape>
-          <o:OLEObject Type="Embed" ProgID="Equation.3" ShapeID="_x0000_i1065" DrawAspect="Content" ObjectID="_1475477058" r:id="rId63"/>
+          <o:OLEObject Type="Embed" ProgID="Equation.3" ShapeID="_x0000_i1065" DrawAspect="Content" ObjectID="_1475492789" r:id="rId63"/>
         </w:object>
       </w:r>
       <w:r>
@@ -4865,7 +4945,7 @@
           <v:shape id="_x0000_i1066" type="#_x0000_t75" style="width:15.45pt;height:30.85pt" o:ole="">
             <v:imagedata r:id="rId64" o:title=""/>
           </v:shape>
-          <o:OLEObject Type="Embed" ProgID="Equation.3" ShapeID="_x0000_i1066" DrawAspect="Content" ObjectID="_1475477059" r:id="rId65"/>
+          <o:OLEObject Type="Embed" ProgID="Equation.3" ShapeID="_x0000_i1066" DrawAspect="Content" ObjectID="_1475492790" r:id="rId65"/>
         </w:object>
       </w:r>
     </w:p>
@@ -4885,7 +4965,7 @@
           <v:shape id="_x0000_i1067" type="#_x0000_t75" style="width:15.45pt;height:30.85pt" o:ole="">
             <v:imagedata r:id="rId66" o:title=""/>
           </v:shape>
-          <o:OLEObject Type="Embed" ProgID="Equation.3" ShapeID="_x0000_i1067" DrawAspect="Content" ObjectID="_1475477060" r:id="rId67"/>
+          <o:OLEObject Type="Embed" ProgID="Equation.3" ShapeID="_x0000_i1067" DrawAspect="Content" ObjectID="_1475492791" r:id="rId67"/>
         </w:object>
       </w:r>
     </w:p>
@@ -5022,6 +5102,7 @@
         <w:rPr>
           <w:highlight w:val="green"/>
         </w:rPr>
+        <w:lastRenderedPageBreak/>
         <w:t>7.5 x 10</w:t>
       </w:r>
       <w:r>
@@ -5138,7 +5219,7 @@
           <v:shape id="_x0000_i1068" type="#_x0000_t75" style="width:12.5pt;height:30.85pt" o:ole="">
             <v:imagedata r:id="rId68" o:title=""/>
           </v:shape>
-          <o:OLEObject Type="Embed" ProgID="Equation.3" ShapeID="_x0000_i1068" DrawAspect="Content" ObjectID="_1475477061" r:id="rId69"/>
+          <o:OLEObject Type="Embed" ProgID="Equation.3" ShapeID="_x0000_i1068" DrawAspect="Content" ObjectID="_1475492792" r:id="rId69"/>
         </w:object>
       </w:r>
       <w:r>
@@ -5156,7 +5237,7 @@
           <v:shape id="_x0000_i1069" type="#_x0000_t75" style="width:10.3pt;height:30.85pt" o:ole="">
             <v:imagedata r:id="rId70" o:title=""/>
           </v:shape>
-          <o:OLEObject Type="Embed" ProgID="Equation.3" ShapeID="_x0000_i1069" DrawAspect="Content" ObjectID="_1475477062" r:id="rId71"/>
+          <o:OLEObject Type="Embed" ProgID="Equation.3" ShapeID="_x0000_i1069" DrawAspect="Content" ObjectID="_1475492793" r:id="rId71"/>
         </w:object>
       </w:r>
       <w:r>
@@ -5187,7 +5268,7 @@
           <v:shape id="_x0000_i1070" type="#_x0000_t75" style="width:12.5pt;height:30.85pt" o:ole="">
             <v:imagedata r:id="rId72" o:title=""/>
           </v:shape>
-          <o:OLEObject Type="Embed" ProgID="Equation.3" ShapeID="_x0000_i1070" DrawAspect="Content" ObjectID="_1475477063" r:id="rId73"/>
+          <o:OLEObject Type="Embed" ProgID="Equation.3" ShapeID="_x0000_i1070" DrawAspect="Content" ObjectID="_1475492794" r:id="rId73"/>
         </w:object>
       </w:r>
       <w:r>
@@ -5205,7 +5286,7 @@
           <v:shape id="_x0000_i1071" type="#_x0000_t75" style="width:15.45pt;height:30.85pt" o:ole="">
             <v:imagedata r:id="rId74" o:title=""/>
           </v:shape>
-          <o:OLEObject Type="Embed" ProgID="Equation.3" ShapeID="_x0000_i1071" DrawAspect="Content" ObjectID="_1475477064" r:id="rId75"/>
+          <o:OLEObject Type="Embed" ProgID="Equation.3" ShapeID="_x0000_i1071" DrawAspect="Content" ObjectID="_1475492795" r:id="rId75"/>
         </w:object>
       </w:r>
     </w:p>
@@ -5230,7 +5311,7 @@
           <v:shape id="_x0000_i1072" type="#_x0000_t75" style="width:18.35pt;height:30.85pt" o:ole="">
             <v:imagedata r:id="rId76" o:title=""/>
           </v:shape>
-          <o:OLEObject Type="Embed" ProgID="Equation.3" ShapeID="_x0000_i1072" DrawAspect="Content" ObjectID="_1475477065" r:id="rId77"/>
+          <o:OLEObject Type="Embed" ProgID="Equation.3" ShapeID="_x0000_i1072" DrawAspect="Content" ObjectID="_1475492796" r:id="rId77"/>
         </w:object>
       </w:r>
       <w:r>
@@ -5248,7 +5329,7 @@
           <v:shape id="_x0000_i1073" type="#_x0000_t75" style="width:18.35pt;height:30.85pt" o:ole="">
             <v:imagedata r:id="rId78" o:title=""/>
           </v:shape>
-          <o:OLEObject Type="Embed" ProgID="Equation.3" ShapeID="_x0000_i1073" DrawAspect="Content" ObjectID="_1475477066" r:id="rId79"/>
+          <o:OLEObject Type="Embed" ProgID="Equation.3" ShapeID="_x0000_i1073" DrawAspect="Content" ObjectID="_1475492797" r:id="rId79"/>
         </w:object>
       </w:r>
     </w:p>
@@ -5287,7 +5368,7 @@
           <v:shape id="_x0000_i1074" type="#_x0000_t75" style="width:18.35pt;height:30.85pt" o:ole="">
             <v:imagedata r:id="rId80" o:title=""/>
           </v:shape>
-          <o:OLEObject Type="Embed" ProgID="Equation.3" ShapeID="_x0000_i1074" DrawAspect="Content" ObjectID="_1475477067" r:id="rId81"/>
+          <o:OLEObject Type="Embed" ProgID="Equation.3" ShapeID="_x0000_i1074" DrawAspect="Content" ObjectID="_1475492798" r:id="rId81"/>
         </w:object>
       </w:r>
     </w:p>
@@ -5314,7 +5395,7 @@
           <v:shape id="_x0000_i1075" type="#_x0000_t75" style="width:15.45pt;height:30.85pt" o:ole="">
             <v:imagedata r:id="rId82" o:title=""/>
           </v:shape>
-          <o:OLEObject Type="Embed" ProgID="Equation.3" ShapeID="_x0000_i1075" DrawAspect="Content" ObjectID="_1475477068" r:id="rId83"/>
+          <o:OLEObject Type="Embed" ProgID="Equation.3" ShapeID="_x0000_i1075" DrawAspect="Content" ObjectID="_1475492799" r:id="rId83"/>
         </w:object>
       </w:r>
     </w:p>
@@ -5653,7 +5734,7 @@
           <v:shape id="_x0000_i1076" type="#_x0000_t75" style="width:9.55pt;height:9.55pt" o:ole="">
             <v:imagedata r:id="rId51" o:title=""/>
           </v:shape>
-          <o:OLEObject Type="Embed" ProgID="Equation.3" ShapeID="_x0000_i1076" DrawAspect="Content" ObjectID="_1475477069" r:id="rId84"/>
+          <o:OLEObject Type="Embed" ProgID="Equation.3" ShapeID="_x0000_i1076" DrawAspect="Content" ObjectID="_1475492800" r:id="rId84"/>
         </w:object>
       </w:r>
       <w:r>
@@ -5769,7 +5850,7 @@
           <v:shape id="_x0000_i1077" type="#_x0000_t75" style="width:9.55pt;height:10.3pt" o:ole="">
             <v:imagedata r:id="rId6" o:title=""/>
           </v:shape>
-          <o:OLEObject Type="Embed" ProgID="Equation.3" ShapeID="_x0000_i1077" DrawAspect="Content" ObjectID="_1475477070" r:id="rId85"/>
+          <o:OLEObject Type="Embed" ProgID="Equation.3" ShapeID="_x0000_i1077" DrawAspect="Content" ObjectID="_1475492801" r:id="rId85"/>
         </w:object>
       </w:r>
       <w:r>
@@ -5817,6 +5898,7 @@
         <w:rPr>
           <w:highlight w:val="green"/>
         </w:rPr>
+        <w:lastRenderedPageBreak/>
         <w:t xml:space="preserve">                        </w:t>
       </w:r>
       <m:oMath>
@@ -5890,7 +5972,6 @@
         <w:rPr>
           <w:highlight w:val="green"/>
         </w:rPr>
-        <w:lastRenderedPageBreak/>
         <w:t>May 15</w:t>
       </w:r>
       <w:r>
@@ -5964,7 +6045,7 @@
           <v:shape id="_x0000_i1078" type="#_x0000_t75" style="width:9.55pt;height:10.3pt" o:ole="">
             <v:imagedata r:id="rId6" o:title=""/>
           </v:shape>
-          <o:OLEObject Type="Embed" ProgID="Equation.3" ShapeID="_x0000_i1078" DrawAspect="Content" ObjectID="_1475477071" r:id="rId86"/>
+          <o:OLEObject Type="Embed" ProgID="Equation.3" ShapeID="_x0000_i1078" DrawAspect="Content" ObjectID="_1475492802" r:id="rId86"/>
         </w:object>
       </w:r>
     </w:p>
@@ -6538,7 +6619,7 @@
           <v:shape id="_x0000_i1079" type="#_x0000_t75" style="width:9.55pt;height:10.3pt" o:ole="">
             <v:imagedata r:id="rId6" o:title=""/>
           </v:shape>
-          <o:OLEObject Type="Embed" ProgID="Equation.3" ShapeID="_x0000_i1079" DrawAspect="Content" ObjectID="_1475477072" r:id="rId87"/>
+          <o:OLEObject Type="Embed" ProgID="Equation.3" ShapeID="_x0000_i1079" DrawAspect="Content" ObjectID="_1475492803" r:id="rId87"/>
         </w:object>
       </w:r>
     </w:p>
@@ -6558,7 +6639,7 @@
           <v:shape id="_x0000_i1080" type="#_x0000_t75" style="width:9.55pt;height:10.3pt" o:ole="">
             <v:imagedata r:id="rId6" o:title=""/>
           </v:shape>
-          <o:OLEObject Type="Embed" ProgID="Equation.3" ShapeID="_x0000_i1080" DrawAspect="Content" ObjectID="_1475477073" r:id="rId88"/>
+          <o:OLEObject Type="Embed" ProgID="Equation.3" ShapeID="_x0000_i1080" DrawAspect="Content" ObjectID="_1475492804" r:id="rId88"/>
         </w:object>
       </w:r>
       <w:r>
@@ -6618,7 +6699,7 @@
           <v:shape id="_x0000_i1081" type="#_x0000_t75" style="width:9.55pt;height:10.3pt" o:ole="">
             <v:imagedata r:id="rId6" o:title=""/>
           </v:shape>
-          <o:OLEObject Type="Embed" ProgID="Equation.3" ShapeID="_x0000_i1081" DrawAspect="Content" ObjectID="_1475477074" r:id="rId89"/>
+          <o:OLEObject Type="Embed" ProgID="Equation.3" ShapeID="_x0000_i1081" DrawAspect="Content" ObjectID="_1475492805" r:id="rId89"/>
         </w:object>
       </w:r>
     </w:p>
@@ -6815,7 +6896,7 @@
           <v:shape id="_x0000_i1082" type="#_x0000_t75" style="width:9.55pt;height:10.3pt" o:ole="">
             <v:imagedata r:id="rId6" o:title=""/>
           </v:shape>
-          <o:OLEObject Type="Embed" ProgID="Equation.3" ShapeID="_x0000_i1082" DrawAspect="Content" ObjectID="_1475477075" r:id="rId90"/>
+          <o:OLEObject Type="Embed" ProgID="Equation.3" ShapeID="_x0000_i1082" DrawAspect="Content" ObjectID="_1475492806" r:id="rId90"/>
         </w:object>
       </w:r>
     </w:p>
@@ -6830,7 +6911,6 @@
         <w:rPr>
           <w:highlight w:val="green"/>
         </w:rPr>
-        <w:lastRenderedPageBreak/>
         <w:t>June 27</w:t>
       </w:r>
       <w:r>
@@ -7377,7 +7457,7 @@
           <v:shape id="_x0000_i1083" type="#_x0000_t75" style="width:9.55pt;height:10.3pt" o:ole="">
             <v:imagedata r:id="rId6" o:title=""/>
           </v:shape>
-          <o:OLEObject Type="Embed" ProgID="Equation.3" ShapeID="_x0000_i1083" DrawAspect="Content" ObjectID="_1475477076" r:id="rId91"/>
+          <o:OLEObject Type="Embed" ProgID="Equation.3" ShapeID="_x0000_i1083" DrawAspect="Content" ObjectID="_1475492807" r:id="rId91"/>
         </w:object>
       </w:r>
       <w:r>
@@ -7422,7 +7502,7 @@
           <v:shape id="_x0000_i1084" type="#_x0000_t75" style="width:9.55pt;height:10.3pt" o:ole="">
             <v:imagedata r:id="rId6" o:title=""/>
           </v:shape>
-          <o:OLEObject Type="Embed" ProgID="Equation.3" ShapeID="_x0000_i1084" DrawAspect="Content" ObjectID="_1475477077" r:id="rId92"/>
+          <o:OLEObject Type="Embed" ProgID="Equation.3" ShapeID="_x0000_i1084" DrawAspect="Content" ObjectID="_1475492808" r:id="rId92"/>
         </w:object>
       </w:r>
       <w:r>
@@ -7455,7 +7535,7 @@
           <v:shape id="_x0000_i1085" type="#_x0000_t75" style="width:9.55pt;height:10.3pt" o:ole="">
             <v:imagedata r:id="rId6" o:title=""/>
           </v:shape>
-          <o:OLEObject Type="Embed" ProgID="Equation.3" ShapeID="_x0000_i1085" DrawAspect="Content" ObjectID="_1475477078" r:id="rId93"/>
+          <o:OLEObject Type="Embed" ProgID="Equation.3" ShapeID="_x0000_i1085" DrawAspect="Content" ObjectID="_1475492809" r:id="rId93"/>
         </w:object>
       </w:r>
     </w:p>
@@ -7482,7 +7562,7 @@
           <v:shape id="_x0000_i1086" type="#_x0000_t75" style="width:9.55pt;height:10.3pt" o:ole="">
             <v:imagedata r:id="rId6" o:title=""/>
           </v:shape>
-          <o:OLEObject Type="Embed" ProgID="Equation.3" ShapeID="_x0000_i1086" DrawAspect="Content" ObjectID="_1475477079" r:id="rId94"/>
+          <o:OLEObject Type="Embed" ProgID="Equation.3" ShapeID="_x0000_i1086" DrawAspect="Content" ObjectID="_1475492810" r:id="rId94"/>
         </w:object>
       </w:r>
     </w:p>
@@ -7524,7 +7604,7 @@
           <v:shape id="_x0000_i1087" type="#_x0000_t75" style="width:9.55pt;height:10.3pt" o:ole="">
             <v:imagedata r:id="rId6" o:title=""/>
           </v:shape>
-          <o:OLEObject Type="Embed" ProgID="Equation.3" ShapeID="_x0000_i1087" DrawAspect="Content" ObjectID="_1475477080" r:id="rId95"/>
+          <o:OLEObject Type="Embed" ProgID="Equation.3" ShapeID="_x0000_i1087" DrawAspect="Content" ObjectID="_1475492811" r:id="rId95"/>
         </w:object>
       </w:r>
     </w:p>
@@ -7548,7 +7628,7 @@
           <v:shape id="_x0000_i1088" type="#_x0000_t75" style="width:9.55pt;height:10.3pt" o:ole="">
             <v:imagedata r:id="rId6" o:title=""/>
           </v:shape>
-          <o:OLEObject Type="Embed" ProgID="Equation.3" ShapeID="_x0000_i1088" DrawAspect="Content" ObjectID="_1475477081" r:id="rId96"/>
+          <o:OLEObject Type="Embed" ProgID="Equation.3" ShapeID="_x0000_i1088" DrawAspect="Content" ObjectID="_1475492812" r:id="rId96"/>
         </w:object>
       </w:r>
     </w:p>
@@ -7787,7 +7867,7 @@
           <v:shape id="_x0000_i1089" type="#_x0000_t75" style="width:9.55pt;height:10.3pt" o:ole="">
             <v:imagedata r:id="rId6" o:title=""/>
           </v:shape>
-          <o:OLEObject Type="Embed" ProgID="Equation.3" ShapeID="_x0000_i1089" DrawAspect="Content" ObjectID="_1475477082" r:id="rId97"/>
+          <o:OLEObject Type="Embed" ProgID="Equation.3" ShapeID="_x0000_i1089" DrawAspect="Content" ObjectID="_1475492813" r:id="rId97"/>
         </w:object>
       </w:r>
     </w:p>
@@ -7839,7 +7919,7 @@
           <v:shape id="_x0000_i1090" type="#_x0000_t75" style="width:9.55pt;height:10.3pt" o:ole="">
             <v:imagedata r:id="rId6" o:title=""/>
           </v:shape>
-          <o:OLEObject Type="Embed" ProgID="Equation.3" ShapeID="_x0000_i1090" DrawAspect="Content" ObjectID="_1475477083" r:id="rId98"/>
+          <o:OLEObject Type="Embed" ProgID="Equation.3" ShapeID="_x0000_i1090" DrawAspect="Content" ObjectID="_1475492814" r:id="rId98"/>
         </w:object>
       </w:r>
       <w:r>
@@ -7877,7 +7957,7 @@
           <v:shape id="_x0000_i1091" type="#_x0000_t75" style="width:9.55pt;height:10.3pt" o:ole="">
             <v:imagedata r:id="rId6" o:title=""/>
           </v:shape>
-          <o:OLEObject Type="Embed" ProgID="Equation.3" ShapeID="_x0000_i1091" DrawAspect="Content" ObjectID="_1475477084" r:id="rId99"/>
+          <o:OLEObject Type="Embed" ProgID="Equation.3" ShapeID="_x0000_i1091" DrawAspect="Content" ObjectID="_1475492815" r:id="rId99"/>
         </w:object>
       </w:r>
       <w:r>
@@ -7897,6 +7977,7 @@
         <w:rPr>
           <w:highlight w:val="green"/>
         </w:rPr>
+        <w:lastRenderedPageBreak/>
         <w:tab/>
       </w:r>
       <w:r>
@@ -7915,7 +7996,7 @@
           <v:shape id="_x0000_i1092" type="#_x0000_t75" style="width:9.55pt;height:10.3pt" o:ole="">
             <v:imagedata r:id="rId6" o:title=""/>
           </v:shape>
-          <o:OLEObject Type="Embed" ProgID="Equation.3" ShapeID="_x0000_i1092" DrawAspect="Content" ObjectID="_1475477085" r:id="rId100"/>
+          <o:OLEObject Type="Embed" ProgID="Equation.3" ShapeID="_x0000_i1092" DrawAspect="Content" ObjectID="_1475492816" r:id="rId100"/>
         </w:object>
       </w:r>
       <w:r>
@@ -7952,7 +8033,7 @@
           <v:shape id="_x0000_i1093" type="#_x0000_t75" style="width:9.55pt;height:10.3pt" o:ole="">
             <v:imagedata r:id="rId6" o:title=""/>
           </v:shape>
-          <o:OLEObject Type="Embed" ProgID="Equation.3" ShapeID="_x0000_i1093" DrawAspect="Content" ObjectID="_1475477086" r:id="rId101"/>
+          <o:OLEObject Type="Embed" ProgID="Equation.3" ShapeID="_x0000_i1093" DrawAspect="Content" ObjectID="_1475492817" r:id="rId101"/>
         </w:object>
       </w:r>
       <w:r>
@@ -7998,7 +8079,7 @@
           <v:shape id="_x0000_i1094" type="#_x0000_t75" style="width:9.55pt;height:10.3pt" o:ole="">
             <v:imagedata r:id="rId6" o:title=""/>
           </v:shape>
-          <o:OLEObject Type="Embed" ProgID="Equation.3" ShapeID="_x0000_i1094" DrawAspect="Content" ObjectID="_1475477087" r:id="rId102"/>
+          <o:OLEObject Type="Embed" ProgID="Equation.3" ShapeID="_x0000_i1094" DrawAspect="Content" ObjectID="_1475492818" r:id="rId102"/>
         </w:object>
       </w:r>
       <w:r>
@@ -8142,7 +8223,7 @@
           <v:shape id="_x0000_i1095" type="#_x0000_t75" style="width:9.55pt;height:10.3pt" o:ole="">
             <v:imagedata r:id="rId6" o:title=""/>
           </v:shape>
-          <o:OLEObject Type="Embed" ProgID="Equation.3" ShapeID="_x0000_i1095" DrawAspect="Content" ObjectID="_1475477088" r:id="rId103"/>
+          <o:OLEObject Type="Embed" ProgID="Equation.3" ShapeID="_x0000_i1095" DrawAspect="Content" ObjectID="_1475492819" r:id="rId103"/>
         </w:object>
       </w:r>
     </w:p>
@@ -8329,7 +8410,7 @@
           <v:shape id="_x0000_i1096" type="#_x0000_t75" style="width:9.55pt;height:10.3pt" o:ole="">
             <v:imagedata r:id="rId6" o:title=""/>
           </v:shape>
-          <o:OLEObject Type="Embed" ProgID="Equation.3" ShapeID="_x0000_i1096" DrawAspect="Content" ObjectID="_1475477089" r:id="rId104"/>
+          <o:OLEObject Type="Embed" ProgID="Equation.3" ShapeID="_x0000_i1096" DrawAspect="Content" ObjectID="_1475492820" r:id="rId104"/>
         </w:object>
       </w:r>
       <w:r>
@@ -8371,7 +8452,7 @@
           <v:shape id="_x0000_i1097" type="#_x0000_t75" style="width:9.55pt;height:10.3pt" o:ole="">
             <v:imagedata r:id="rId6" o:title=""/>
           </v:shape>
-          <o:OLEObject Type="Embed" ProgID="Equation.3" ShapeID="_x0000_i1097" DrawAspect="Content" ObjectID="_1475477090" r:id="rId105"/>
+          <o:OLEObject Type="Embed" ProgID="Equation.3" ShapeID="_x0000_i1097" DrawAspect="Content" ObjectID="_1475492821" r:id="rId105"/>
         </w:object>
       </w:r>
       <w:r>
@@ -8401,7 +8482,7 @@
           <v:shape id="_x0000_i1098" type="#_x0000_t75" style="width:9.55pt;height:10.3pt" o:ole="">
             <v:imagedata r:id="rId6" o:title=""/>
           </v:shape>
-          <o:OLEObject Type="Embed" ProgID="Equation.3" ShapeID="_x0000_i1098" DrawAspect="Content" ObjectID="_1475477091" r:id="rId106"/>
+          <o:OLEObject Type="Embed" ProgID="Equation.3" ShapeID="_x0000_i1098" DrawAspect="Content" ObjectID="_1475492822" r:id="rId106"/>
         </w:object>
       </w:r>
     </w:p>
@@ -8425,7 +8506,7 @@
           <v:shape id="_x0000_i1099" type="#_x0000_t75" style="width:9.55pt;height:10.3pt" o:ole="">
             <v:imagedata r:id="rId6" o:title=""/>
           </v:shape>
-          <o:OLEObject Type="Embed" ProgID="Equation.3" ShapeID="_x0000_i1099" DrawAspect="Content" ObjectID="_1475477092" r:id="rId107"/>
+          <o:OLEObject Type="Embed" ProgID="Equation.3" ShapeID="_x0000_i1099" DrawAspect="Content" ObjectID="_1475492823" r:id="rId107"/>
         </w:object>
       </w:r>
     </w:p>
@@ -8464,7 +8545,7 @@
           <v:shape id="_x0000_i1100" type="#_x0000_t75" style="width:9.55pt;height:10.3pt" o:ole="">
             <v:imagedata r:id="rId6" o:title=""/>
           </v:shape>
-          <o:OLEObject Type="Embed" ProgID="Equation.3" ShapeID="_x0000_i1100" DrawAspect="Content" ObjectID="_1475477093" r:id="rId108"/>
+          <o:OLEObject Type="Embed" ProgID="Equation.3" ShapeID="_x0000_i1100" DrawAspect="Content" ObjectID="_1475492824" r:id="rId108"/>
         </w:object>
       </w:r>
     </w:p>
@@ -8488,7 +8569,7 @@
           <v:shape id="_x0000_i1101" type="#_x0000_t75" style="width:9.55pt;height:10.3pt" o:ole="">
             <v:imagedata r:id="rId6" o:title=""/>
           </v:shape>
-          <o:OLEObject Type="Embed" ProgID="Equation.3" ShapeID="_x0000_i1101" DrawAspect="Content" ObjectID="_1475477094" r:id="rId109"/>
+          <o:OLEObject Type="Embed" ProgID="Equation.3" ShapeID="_x0000_i1101" DrawAspect="Content" ObjectID="_1475492825" r:id="rId109"/>
         </w:object>
       </w:r>
     </w:p>
@@ -8529,7 +8610,7 @@
           <v:shape id="_x0000_i1102" type="#_x0000_t75" style="width:9.55pt;height:10.3pt" o:ole="">
             <v:imagedata r:id="rId6" o:title=""/>
           </v:shape>
-          <o:OLEObject Type="Embed" ProgID="Equation.3" ShapeID="_x0000_i1102" DrawAspect="Content" ObjectID="_1475477095" r:id="rId110"/>
+          <o:OLEObject Type="Embed" ProgID="Equation.3" ShapeID="_x0000_i1102" DrawAspect="Content" ObjectID="_1475492826" r:id="rId110"/>
         </w:object>
       </w:r>
     </w:p>
@@ -8945,6 +9026,7 @@
         <w:rPr>
           <w:highlight w:val="green"/>
         </w:rPr>
+        <w:lastRenderedPageBreak/>
         <w:tab/>
       </w:r>
       <w:r>
@@ -9004,7 +9086,6 @@
         <w:rPr>
           <w:highlight w:val="green"/>
         </w:rPr>
-        <w:lastRenderedPageBreak/>
         <w:t>August 19</w:t>
       </w:r>
       <w:r>
@@ -9085,7 +9166,7 @@
           <v:shape id="_x0000_i1103" type="#_x0000_t75" style="width:9.55pt;height:10.3pt" o:ole="">
             <v:imagedata r:id="rId6" o:title=""/>
           </v:shape>
-          <o:OLEObject Type="Embed" ProgID="Equation.3" ShapeID="_x0000_i1103" DrawAspect="Content" ObjectID="_1475477096" r:id="rId111"/>
+          <o:OLEObject Type="Embed" ProgID="Equation.3" ShapeID="_x0000_i1103" DrawAspect="Content" ObjectID="_1475492827" r:id="rId111"/>
         </w:object>
       </w:r>
       <w:r>
@@ -9110,7 +9191,7 @@
           <v:shape id="_x0000_i1104" type="#_x0000_t75" style="width:9.55pt;height:10.3pt" o:ole="">
             <v:imagedata r:id="rId6" o:title=""/>
           </v:shape>
-          <o:OLEObject Type="Embed" ProgID="Equation.3" ShapeID="_x0000_i1104" DrawAspect="Content" ObjectID="_1475477097" r:id="rId112"/>
+          <o:OLEObject Type="Embed" ProgID="Equation.3" ShapeID="_x0000_i1104" DrawAspect="Content" ObjectID="_1475492828" r:id="rId112"/>
         </w:object>
       </w:r>
     </w:p>
@@ -9186,7 +9267,7 @@
           <v:shape id="_x0000_i1105" type="#_x0000_t75" style="width:9.55pt;height:10.3pt" o:ole="">
             <v:imagedata r:id="rId6" o:title=""/>
           </v:shape>
-          <o:OLEObject Type="Embed" ProgID="Equation.3" ShapeID="_x0000_i1105" DrawAspect="Content" ObjectID="_1475477098" r:id="rId113"/>
+          <o:OLEObject Type="Embed" ProgID="Equation.3" ShapeID="_x0000_i1105" DrawAspect="Content" ObjectID="_1475492829" r:id="rId113"/>
         </w:object>
       </w:r>
       <w:r>

</xml_diff>